<commit_message>
COMP270: updates to Week 2 workshop materials.
</commit_message>
<xml_diff>
--- a/COMP270/02/2020-21-COMP270-02-workshop-materials.docx
+++ b/COMP270/02/2020-21-COMP270-02-workshop-materials.docx
@@ -57,23 +57,7 @@
           <w:szCs w:val="22"/>
           <w:lang w:val="en-GB"/>
         </w:rPr>
-        <w:t>Answer the following questions on 2D vectors using pen(</w:t>
-      </w:r>
-      <w:proofErr w:type="spellStart"/>
-      <w:r>
-        <w:rPr>
-          <w:szCs w:val="22"/>
-          <w:lang w:val="en-GB"/>
-        </w:rPr>
-        <w:t>cil</w:t>
-      </w:r>
-      <w:proofErr w:type="spellEnd"/>
-      <w:r>
-        <w:rPr>
-          <w:szCs w:val="22"/>
-          <w:lang w:val="en-GB"/>
-        </w:rPr>
-        <w:t>) and (graph) paper.</w:t>
+        <w:t>Answer the following questions on 2D vectors using pen(cil) and (graph) paper.</w:t>
       </w:r>
     </w:p>
     <w:p>
@@ -1046,8 +1030,6 @@
         </m:d>
       </m:oMath>
     </w:p>
-    <w:bookmarkStart w:id="0" w:name="_GoBack"/>
-    <w:bookmarkEnd w:id="0"/>
     <w:p>
       <w:pPr>
         <w:pStyle w:val="ListParagraph"/>
@@ -4118,27 +4100,7 @@
                                 <w:sz w:val="16"/>
                                 <w:szCs w:val="16"/>
                               </w:rPr>
-                              <w:t xml:space="preserve">Fletcher Dunn and Ian </w:t>
-                            </w:r>
-                            <w:proofErr w:type="spellStart"/>
-                            <w:r>
-                              <w:rPr>
-                                <w:rFonts w:cstheme="minorHAnsi"/>
-                                <w:color w:val="404040" w:themeColor="text1" w:themeTint="BF"/>
-                                <w:sz w:val="16"/>
-                                <w:szCs w:val="16"/>
-                              </w:rPr>
-                              <w:t>Parberry</w:t>
-                            </w:r>
-                            <w:proofErr w:type="spellEnd"/>
-                            <w:r>
-                              <w:rPr>
-                                <w:rFonts w:cstheme="minorHAnsi"/>
-                                <w:color w:val="404040" w:themeColor="text1" w:themeTint="BF"/>
-                                <w:sz w:val="16"/>
-                                <w:szCs w:val="16"/>
-                              </w:rPr>
-                              <w:t>, CRC Press</w:t>
+                              <w:t>Fletcher Dunn and Ian Parberry, CRC Press</w:t>
                             </w:r>
                           </w:p>
                         </w:txbxContent>
@@ -4364,35 +4326,37 @@
         <w:t>Scene.cpp</w:t>
       </w:r>
       <w:r>
-        <w:t xml:space="preserve"> contains the functions that add shapes to the drawing; you’ll need to add code to the </w:t>
-      </w:r>
-      <w:proofErr w:type="gramStart"/>
+        <w:t xml:space="preserve"> contains the functions that add shapes to the drawing; </w:t>
+      </w:r>
+      <w:r>
+        <w:t xml:space="preserve">note </w:t>
+      </w:r>
+      <w:r>
+        <w:t xml:space="preserve">the </w:t>
+      </w:r>
       <w:r>
         <w:rPr>
-          <w:rFonts w:ascii="Lucida Console" w:hAnsi="Lucida Console"/>
-          <w:sz w:val="18"/>
-          <w:szCs w:val="18"/>
+          <w:rFonts w:ascii="Consolas" w:hAnsi="Consolas"/>
+          <w:sz w:val="20"/>
+          <w:szCs w:val="20"/>
         </w:rPr>
-        <w:t>setup(</w:t>
-      </w:r>
-      <w:proofErr w:type="gramEnd"/>
+        <w:t>setup()</w:t>
+      </w:r>
       <w:r>
         <w:rPr>
-          <w:rFonts w:ascii="Lucida Console" w:hAnsi="Lucida Console"/>
-          <w:sz w:val="18"/>
-          <w:szCs w:val="18"/>
-        </w:rPr>
-        <w:t>)</w:t>
-      </w:r>
-      <w:r>
-        <w:rPr>
-          <w:sz w:val="18"/>
-          <w:szCs w:val="18"/>
+          <w:sz w:val="20"/>
+          <w:szCs w:val="20"/>
         </w:rPr>
         <w:t xml:space="preserve"> </w:t>
       </w:r>
       <w:r>
-        <w:t>function to complete some of the exercises.</w:t>
+        <w:t xml:space="preserve">function </w:t>
+      </w:r>
+      <w:r>
+        <w:t>in particular</w:t>
+      </w:r>
+      <w:r>
+        <w:t>.</w:t>
       </w:r>
     </w:p>
     <w:p>
@@ -4404,31 +4368,13 @@
         </w:numPr>
         <w:spacing w:after="0"/>
       </w:pPr>
-      <w:proofErr w:type="spellStart"/>
       <w:r>
         <w:rPr>
           <w:i/>
           <w:iCs/>
         </w:rPr>
-        <w:t>Curve.h</w:t>
-      </w:r>
-      <w:proofErr w:type="spellEnd"/>
-      <w:r>
-        <w:rPr>
-          <w:i/>
-          <w:iCs/>
-        </w:rPr>
-        <w:t>/</w:t>
-      </w:r>
-      <w:proofErr w:type="spellStart"/>
-      <w:r>
-        <w:rPr>
-          <w:i/>
-          <w:iCs/>
-        </w:rPr>
-        <w:t>cpp</w:t>
-      </w:r>
-      <w:proofErr w:type="spellEnd"/>
+        <w:t>Curve.h/cpp</w:t>
+      </w:r>
       <w:r>
         <w:t xml:space="preserve"> contain a skeleton implementation for a parametric curve.</w:t>
       </w:r>
@@ -4465,11 +4411,37 @@
       </w:r>
       <w:r>
         <w:rPr>
-          <w:rFonts w:ascii="Lucida Console" w:hAnsi="Lucida Console"/>
-          <w:sz w:val="18"/>
-          <w:szCs w:val="18"/>
+          <w:rFonts w:ascii="Consolas" w:hAnsi="Consolas"/>
+          <w:sz w:val="20"/>
+          <w:szCs w:val="20"/>
         </w:rPr>
         <w:t>Vector2</w:t>
+      </w:r>
+      <w:r>
+        <w:t xml:space="preserve"> </w:t>
+      </w:r>
+      <w:r>
+        <w:t>class is not fully implemented; the addition, subtraction and scalar multiplication functions are incomplete. Finish these off and you should be able to see the answers to question 1 of part A!</w:t>
+      </w:r>
+      <w:r>
+        <w:t xml:space="preserve"> </w:t>
+      </w:r>
+      <w:r>
+        <w:t xml:space="preserve">(Note: you’ll also need to </w:t>
+      </w:r>
+      <w:r>
+        <w:t>complete</w:t>
+      </w:r>
+      <w:r>
+        <w:t xml:space="preserve"> the implementation in </w:t>
+      </w:r>
+      <w:r>
+        <w:rPr>
+          <w:rFonts w:ascii="Consolas" w:hAnsi="Consolas"/>
+          <w:sz w:val="20"/>
+          <w:szCs w:val="20"/>
+        </w:rPr>
+        <w:t>Scene::week2_exercise1()</w:t>
       </w:r>
       <w:r>
         <w:rPr>
@@ -4479,7 +4451,7 @@
         <w:t xml:space="preserve"> </w:t>
       </w:r>
       <w:r>
-        <w:t>class is not fully implemented; the addition, subtraction and scalar multiplication functions are incomplete. Finish these off and you should be able to see the answers to question 1 of part A!</w:t>
+        <w:t>to see parts (g) and (h)).</w:t>
       </w:r>
     </w:p>
     <w:p>
@@ -4495,7 +4467,40 @@
         </w:rPr>
       </w:pPr>
       <w:r>
-        <w:t>The function to find the vector magnitude is also incomplete; add the implementation and check the results against the answers to question 2 of part A</w:t>
+        <w:t xml:space="preserve">The function to find the vector magnitude is also incomplete; </w:t>
+      </w:r>
+      <w:r>
+        <w:t>finish it</w:t>
+      </w:r>
+      <w:r>
+        <w:t xml:space="preserve"> and check the results against the answers to question 2 of part A</w:t>
+      </w:r>
+      <w:r>
+        <w:t xml:space="preserve"> using the completed calculations in </w:t>
+      </w:r>
+      <w:r>
+        <w:rPr>
+          <w:rFonts w:ascii="Consolas" w:hAnsi="Consolas"/>
+          <w:sz w:val="20"/>
+          <w:szCs w:val="20"/>
+        </w:rPr>
+        <w:t>Scene::week2_exercise</w:t>
+      </w:r>
+      <w:r>
+        <w:rPr>
+          <w:rFonts w:ascii="Consolas" w:hAnsi="Consolas"/>
+          <w:sz w:val="20"/>
+          <w:szCs w:val="20"/>
+        </w:rPr>
+        <w:t>2</w:t>
+      </w:r>
+      <w:r>
+        <w:rPr>
+          <w:rFonts w:ascii="Consolas" w:hAnsi="Consolas"/>
+          <w:sz w:val="20"/>
+          <w:szCs w:val="20"/>
+        </w:rPr>
+        <w:t>()</w:t>
       </w:r>
       <w:r>
         <w:t>.</w:t>
@@ -4525,17 +4530,16 @@
         <w:rPr>
           <w:color w:val="3C4647" w:themeColor="accent4" w:themeShade="80"/>
         </w:rPr>
-        <w:t xml:space="preserve">set breakpoints in </w:t>
+        <w:t>set breakpoints</w:t>
       </w:r>
       <w:r>
         <w:rPr>
-          <w:rFonts w:ascii="Lucida Console" w:hAnsi="Lucida Console"/>
           <w:color w:val="3C4647" w:themeColor="accent4" w:themeShade="80"/>
-          <w:sz w:val="18"/>
-          <w:szCs w:val="18"/>
         </w:rPr>
-        <w:t>Scene::week2_exercise2()</w:t>
-      </w:r>
+        <w:t>.</w:t>
+      </w:r>
+      <w:bookmarkStart w:id="0" w:name="_GoBack"/>
+      <w:bookmarkEnd w:id="0"/>
     </w:p>
     <w:p>
       <w:pPr>
@@ -4551,66 +4555,40 @@
       </w:r>
       <w:r>
         <w:rPr>
-          <w:rFonts w:ascii="Lucida Console" w:hAnsi="Lucida Console"/>
+          <w:rFonts w:ascii="Consolas" w:hAnsi="Consolas"/>
+        </w:rPr>
+        <w:t>Curve</w:t>
+      </w:r>
+      <w:r>
+        <w:t xml:space="preserve"> </w:t>
+      </w:r>
+      <w:r>
+        <w:t xml:space="preserve">class is set up to allow a parametric curve to be approximated by a set of </w:t>
+      </w:r>
+      <w:r>
+        <w:t xml:space="preserve">drawable </w:t>
+      </w:r>
+      <w:r>
+        <w:t>lines</w:t>
+      </w:r>
+      <w:r>
+        <w:t>, which</w:t>
+      </w:r>
+      <w:r>
+        <w:t xml:space="preserve"> should be generated in the </w:t>
+      </w:r>
+      <w:r>
+        <w:rPr>
+          <w:rFonts w:ascii="Consolas" w:hAnsi="Consolas"/>
           <w:sz w:val="20"/>
           <w:szCs w:val="20"/>
         </w:rPr>
-        <w:t>Curve</w:t>
+        <w:t>Curve::getLines()</w:t>
       </w:r>
       <w:r>
         <w:rPr>
           <w:sz w:val="20"/>
           <w:szCs w:val="20"/>
-        </w:rPr>
-        <w:t xml:space="preserve"> </w:t>
-      </w:r>
-      <w:r>
-        <w:t xml:space="preserve">class is set up to allow a parametric curve to be approximated by a set of </w:t>
-      </w:r>
-      <w:r>
-        <w:t xml:space="preserve">drawable </w:t>
-      </w:r>
-      <w:r>
-        <w:t>lines</w:t>
-      </w:r>
-      <w:r>
-        <w:t>, which</w:t>
-      </w:r>
-      <w:r>
-        <w:t xml:space="preserve"> should be generated in the </w:t>
-      </w:r>
-      <w:proofErr w:type="gramStart"/>
-      <w:r>
-        <w:rPr>
-          <w:rFonts w:ascii="Lucida Console" w:hAnsi="Lucida Console"/>
-          <w:sz w:val="18"/>
-          <w:szCs w:val="18"/>
-        </w:rPr>
-        <w:t>Curve::</w:t>
-      </w:r>
-      <w:proofErr w:type="spellStart"/>
-      <w:proofErr w:type="gramEnd"/>
-      <w:r>
-        <w:rPr>
-          <w:rFonts w:ascii="Lucida Console" w:hAnsi="Lucida Console"/>
-          <w:sz w:val="18"/>
-          <w:szCs w:val="18"/>
-        </w:rPr>
-        <w:t>getLines</w:t>
-      </w:r>
-      <w:proofErr w:type="spellEnd"/>
-      <w:r>
-        <w:rPr>
-          <w:rFonts w:ascii="Lucida Console" w:hAnsi="Lucida Console"/>
-          <w:sz w:val="18"/>
-          <w:szCs w:val="18"/>
-        </w:rPr>
-        <w:t>()</w:t>
-      </w:r>
-      <w:r>
-        <w:rPr>
-          <w:sz w:val="18"/>
-          <w:szCs w:val="18"/>
         </w:rPr>
         <w:t xml:space="preserve"> </w:t>
       </w:r>
@@ -4736,42 +4714,20 @@
         </w:rPr>
         <w:t xml:space="preserve"> If you’re struggling to get the lines, try implementing </w:t>
       </w:r>
-      <w:proofErr w:type="spellStart"/>
-      <w:proofErr w:type="gramStart"/>
       <w:r>
         <w:rPr>
-          <w:rFonts w:ascii="Lucida Console" w:hAnsi="Lucida Console"/>
+          <w:rFonts w:ascii="Consolas" w:hAnsi="Consolas"/>
           <w:color w:val="3C4647" w:themeColor="accent4" w:themeShade="80"/>
-          <w:sz w:val="18"/>
-          <w:szCs w:val="18"/>
+          <w:sz w:val="20"/>
+          <w:szCs w:val="20"/>
         </w:rPr>
-        <w:t>getPoints</w:t>
-      </w:r>
-      <w:proofErr w:type="spellEnd"/>
-      <w:r>
-        <w:rPr>
-          <w:rFonts w:ascii="Lucida Console" w:hAnsi="Lucida Console"/>
-          <w:color w:val="3C4647" w:themeColor="accent4" w:themeShade="80"/>
-          <w:sz w:val="18"/>
-          <w:szCs w:val="18"/>
-        </w:rPr>
-        <w:t>(</w:t>
-      </w:r>
-      <w:proofErr w:type="gramEnd"/>
-      <w:r>
-        <w:rPr>
-          <w:rFonts w:ascii="Lucida Console" w:hAnsi="Lucida Console"/>
-          <w:color w:val="3C4647" w:themeColor="accent4" w:themeShade="80"/>
-          <w:sz w:val="18"/>
-          <w:szCs w:val="18"/>
-        </w:rPr>
-        <w:t>)</w:t>
+        <w:t>getPoints()</w:t>
       </w:r>
       <w:r>
         <w:rPr>
           <w:color w:val="3C4647" w:themeColor="accent4" w:themeShade="80"/>
-          <w:sz w:val="18"/>
-          <w:szCs w:val="18"/>
+          <w:sz w:val="20"/>
+          <w:szCs w:val="20"/>
         </w:rPr>
         <w:t xml:space="preserve"> </w:t>
       </w:r>
@@ -4899,7 +4855,7 @@
       </w:r>
       <w:r>
         <w:rPr>
-          <w:rFonts w:ascii="Lucida Console" w:hAnsi="Lucida Console"/>
+          <w:rFonts w:ascii="Consolas" w:hAnsi="Consolas"/>
           <w:sz w:val="20"/>
           <w:szCs w:val="20"/>
         </w:rPr>
@@ -4918,38 +4874,18 @@
       <w:r>
         <w:t xml:space="preserve"> the </w:t>
       </w:r>
-      <w:proofErr w:type="gramStart"/>
       <w:r>
         <w:rPr>
-          <w:rFonts w:ascii="Lucida Console" w:hAnsi="Lucida Console"/>
-          <w:sz w:val="18"/>
-          <w:szCs w:val="18"/>
+          <w:rFonts w:ascii="Consolas" w:hAnsi="Consolas"/>
+          <w:sz w:val="20"/>
+          <w:szCs w:val="20"/>
         </w:rPr>
-        <w:t>Scene::</w:t>
-      </w:r>
-      <w:proofErr w:type="spellStart"/>
-      <w:proofErr w:type="gramEnd"/>
+        <w:t>Scene::addCurve()</w:t>
+      </w:r>
       <w:r>
         <w:rPr>
-          <w:rFonts w:ascii="Lucida Console" w:hAnsi="Lucida Console"/>
-          <w:sz w:val="18"/>
-          <w:szCs w:val="18"/>
-        </w:rPr>
-        <w:t>addCurve</w:t>
-      </w:r>
-      <w:proofErr w:type="spellEnd"/>
-      <w:r>
-        <w:rPr>
-          <w:rFonts w:ascii="Lucida Console" w:hAnsi="Lucida Console"/>
-          <w:sz w:val="18"/>
-          <w:szCs w:val="18"/>
-        </w:rPr>
-        <w:t>()</w:t>
-      </w:r>
-      <w:r>
-        <w:rPr>
-          <w:sz w:val="18"/>
-          <w:szCs w:val="18"/>
+          <w:sz w:val="20"/>
+          <w:szCs w:val="20"/>
         </w:rPr>
         <w:t xml:space="preserve"> </w:t>
       </w:r>
@@ -4989,34 +4925,16 @@
       </w:r>
       <w:r>
         <w:rPr>
-          <w:rFonts w:ascii="Lucida Console" w:hAnsi="Lucida Console"/>
-          <w:sz w:val="18"/>
-          <w:szCs w:val="18"/>
+          <w:rFonts w:ascii="Consolas" w:hAnsi="Consolas"/>
+          <w:sz w:val="20"/>
+          <w:szCs w:val="20"/>
         </w:rPr>
-        <w:t>Scene::</w:t>
-      </w:r>
-      <w:proofErr w:type="spellStart"/>
+        <w:t>Scene::addCurve()</w:t>
+      </w:r>
       <w:r>
         <w:rPr>
-          <w:rFonts w:ascii="Lucida Console" w:hAnsi="Lucida Console"/>
-          <w:sz w:val="18"/>
-          <w:szCs w:val="18"/>
-        </w:rPr>
-        <w:t>addCurve</w:t>
-      </w:r>
-      <w:proofErr w:type="spellEnd"/>
-      <w:r>
-        <w:rPr>
-          <w:rFonts w:ascii="Lucida Console" w:hAnsi="Lucida Console"/>
-          <w:sz w:val="18"/>
-          <w:szCs w:val="18"/>
-        </w:rPr>
-        <w:t>()</w:t>
-      </w:r>
-      <w:r>
-        <w:rPr>
-          <w:sz w:val="18"/>
-          <w:szCs w:val="18"/>
+          <w:sz w:val="20"/>
+          <w:szCs w:val="20"/>
         </w:rPr>
         <w:t xml:space="preserve"> </w:t>
       </w:r>
@@ -5286,7 +5204,6 @@
         </w:rPr>
         <w:t xml:space="preserve">; use the </w:t>
       </w:r>
-      <w:proofErr w:type="spellStart"/>
       <w:r>
         <w:rPr>
           <w:rFonts w:ascii="Lucida Console" w:hAnsi="Lucida Console"/>
@@ -5296,7 +5213,6 @@
         </w:rPr>
         <w:t>c_max_x</w:t>
       </w:r>
-      <w:proofErr w:type="spellEnd"/>
       <w:r>
         <w:rPr>
           <w:color w:val="3C4647" w:themeColor="accent4" w:themeShade="80"/>
@@ -5311,7 +5227,6 @@
         </w:rPr>
         <w:t xml:space="preserve">and </w:t>
       </w:r>
-      <w:proofErr w:type="spellStart"/>
       <w:r>
         <w:rPr>
           <w:rFonts w:ascii="Lucida Console" w:hAnsi="Lucida Console"/>
@@ -5321,7 +5236,6 @@
         </w:rPr>
         <w:t>c_max_y</w:t>
       </w:r>
-      <w:proofErr w:type="spellEnd"/>
       <w:r>
         <w:rPr>
           <w:color w:val="3C4647" w:themeColor="accent4" w:themeShade="80"/>
@@ -5336,7 +5250,6 @@
         </w:rPr>
         <w:t xml:space="preserve">settings in </w:t>
       </w:r>
-      <w:proofErr w:type="spellStart"/>
       <w:r>
         <w:rPr>
           <w:i/>
@@ -5345,7 +5258,6 @@
         </w:rPr>
         <w:t>Application.h</w:t>
       </w:r>
-      <w:proofErr w:type="spellEnd"/>
       <w:r>
         <w:rPr>
           <w:color w:val="3C4647" w:themeColor="accent4" w:themeShade="80"/>
@@ -6215,7 +6127,7 @@
                       </a:ln>
                       <a:extLst>
                         <a:ext uri="{C572A759-6A51-4108-AA02-DFA0A04FC94B}">
-                          <ma14:wrappingTextBoxFlag xmlns:lc="http://schemas.openxmlformats.org/drawingml/2006/lockedCanvas" xmlns="" xmlns:ma14="http://schemas.microsoft.com/office/mac/drawingml/2011/main" xmlns:p="http://schemas.openxmlformats.org/presentationml/2006/main" xmlns:w="http://schemas.openxmlformats.org/wordprocessingml/2006/main" xmlns:w10="urn:schemas-microsoft-com:office:word" xmlns:v="urn:schemas-microsoft-com:vml" xmlns:o="urn:schemas-microsoft-com:office:office" val="1"/>
+                          <ma14:wrappingTextBoxFlag xmlns:o="urn:schemas-microsoft-com:office:office" xmlns:v="urn:schemas-microsoft-com:vml" xmlns:w10="urn:schemas-microsoft-com:office:word" xmlns:w="http://schemas.openxmlformats.org/wordprocessingml/2006/main" xmlns:p="http://schemas.openxmlformats.org/presentationml/2006/main" xmlns:ma14="http://schemas.microsoft.com/office/mac/drawingml/2011/main" xmlns="" xmlns:lc="http://schemas.openxmlformats.org/drawingml/2006/lockedCanvas" val="1"/>
                         </a:ext>
                       </a:extLst>
                     </wps:spPr>
@@ -8213,15 +8125,6 @@
 </file>
 
 <file path=customXml/item2.xml><?xml version="1.0" encoding="utf-8"?>
-<?mso-contentType ?>
-<FormTemplates xmlns="http://schemas.microsoft.com/sharepoint/v3/contenttype/forms">
-  <Display>DocumentLibraryForm</Display>
-  <Edit>DocumentLibraryForm</Edit>
-  <New>DocumentLibraryForm</New>
-</FormTemplates>
-</file>
-
-<file path=customXml/item3.xml><?xml version="1.0" encoding="utf-8"?>
 <ct:contentTypeSchema xmlns:ct="http://schemas.microsoft.com/office/2006/metadata/contentType" xmlns:ma="http://schemas.microsoft.com/office/2006/metadata/properties/metaAttributes" ct:_="" ma:_="" ma:contentTypeName="Document" ma:contentTypeID="0x01010079F111ED35F8CC479449609E8A0923A6" ma:contentTypeVersion="11" ma:contentTypeDescription="Create a new document." ma:contentTypeScope="" ma:versionID="1c2eb7a32e66fb6e4260f3771546a5e2">
   <xsd:schema xmlns:xsd="http://www.w3.org/2001/XMLSchema" xmlns:xs="http://www.w3.org/2001/XMLSchema" xmlns:p="http://schemas.microsoft.com/office/2006/metadata/properties" xmlns:ns2="71af3243-3dd4-4a8d-8c0d-dd76da1f02a5" xmlns:ns3="16c05727-aa75-4e4a-9b5f-8a80a1165891" targetNamespace="http://schemas.microsoft.com/office/2006/metadata/properties" ma:root="true" ma:fieldsID="04e1f6479c48b08974ba73b5ca973489" ns2:_="" ns3:_="">
     <xsd:import namespace="71af3243-3dd4-4a8d-8c0d-dd76da1f02a5"/>
@@ -8432,6 +8335,15 @@
 </ct:contentTypeSchema>
 </file>
 
+<file path=customXml/item3.xml><?xml version="1.0" encoding="utf-8"?>
+<?mso-contentType ?>
+<FormTemplates xmlns="http://schemas.microsoft.com/sharepoint/v3/contenttype/forms">
+  <Display>DocumentLibraryForm</Display>
+  <Edit>DocumentLibraryForm</Edit>
+  <New>DocumentLibraryForm</New>
+</FormTemplates>
+</file>
+
 <file path=customXml/itemProps1.xml><?xml version="1.0" encoding="utf-8"?>
 <ds:datastoreItem xmlns:ds="http://schemas.openxmlformats.org/officeDocument/2006/customXml" ds:itemID="{7F3DA2EC-68C9-4C94-AD7C-A9B5F46A07C9}">
   <ds:schemaRefs>
@@ -8443,14 +8355,6 @@
 </file>
 
 <file path=customXml/itemProps2.xml><?xml version="1.0" encoding="utf-8"?>
-<ds:datastoreItem xmlns:ds="http://schemas.openxmlformats.org/officeDocument/2006/customXml" ds:itemID="{3A3CBC56-D0C2-4C95-83FC-0F95D866C298}">
-  <ds:schemaRefs>
-    <ds:schemaRef ds:uri="http://schemas.microsoft.com/sharepoint/v3/contenttype/forms"/>
-  </ds:schemaRefs>
-</ds:datastoreItem>
-</file>
-
-<file path=customXml/itemProps3.xml><?xml version="1.0" encoding="utf-8"?>
 <ds:datastoreItem xmlns:ds="http://schemas.openxmlformats.org/officeDocument/2006/customXml" ds:itemID="{5B481176-7B76-480D-954C-7559E621589B}">
   <ds:schemaRefs>
     <ds:schemaRef ds:uri="http://schemas.microsoft.com/office/2006/metadata/contentType"/>
@@ -8467,4 +8371,12 @@
     <ds:schemaRef ds:uri="http://schemas.microsoft.com/internal/obd"/>
   </ds:schemaRefs>
 </ds:datastoreItem>
+</file>
+
+<file path=customXml/itemProps3.xml><?xml version="1.0" encoding="utf-8"?>
+<ds:datastoreItem xmlns:ds="http://schemas.openxmlformats.org/officeDocument/2006/customXml" ds:itemID="{3A3CBC56-D0C2-4C95-83FC-0F95D866C298}">
+  <ds:schemaRefs>
+    <ds:schemaRef ds:uri="http://schemas.microsoft.com/sharepoint/v3/contenttype/forms"/>
+  </ds:schemaRefs>
+</ds:datastoreItem>
 </file>
</xml_diff>

<commit_message>
COMP270: Update week 2 workshop repo to Bitbucket.
</commit_message>
<xml_diff>
--- a/COMP270/02/2020-21-COMP270-02-workshop-materials.docx
+++ b/COMP270/02/2020-21-COMP270-02-workshop-materials.docx
@@ -57,7 +57,23 @@
           <w:szCs w:val="22"/>
           <w:lang w:val="en-GB"/>
         </w:rPr>
-        <w:t>Answer the following questions on 2D vectors using pen(cil) and (graph) paper.</w:t>
+        <w:t>Answer the following questions on 2D vectors using pen(</w:t>
+      </w:r>
+      <w:proofErr w:type="spellStart"/>
+      <w:r>
+        <w:rPr>
+          <w:szCs w:val="22"/>
+          <w:lang w:val="en-GB"/>
+        </w:rPr>
+        <w:t>cil</w:t>
+      </w:r>
+      <w:proofErr w:type="spellEnd"/>
+      <w:r>
+        <w:rPr>
+          <w:szCs w:val="22"/>
+          <w:lang w:val="en-GB"/>
+        </w:rPr>
+        <w:t>) and (graph) paper.</w:t>
       </w:r>
     </w:p>
     <w:p>
@@ -4100,7 +4116,27 @@
                                 <w:sz w:val="16"/>
                                 <w:szCs w:val="16"/>
                               </w:rPr>
-                              <w:t>Fletcher Dunn and Ian Parberry, CRC Press</w:t>
+                              <w:t xml:space="preserve">Fletcher Dunn and Ian </w:t>
+                            </w:r>
+                            <w:proofErr w:type="spellStart"/>
+                            <w:r>
+                              <w:rPr>
+                                <w:rFonts w:cstheme="minorHAnsi"/>
+                                <w:color w:val="404040" w:themeColor="text1" w:themeTint="BF"/>
+                                <w:sz w:val="16"/>
+                                <w:szCs w:val="16"/>
+                              </w:rPr>
+                              <w:t>Parberry</w:t>
+                            </w:r>
+                            <w:proofErr w:type="spellEnd"/>
+                            <w:r>
+                              <w:rPr>
+                                <w:rFonts w:cstheme="minorHAnsi"/>
+                                <w:color w:val="404040" w:themeColor="text1" w:themeTint="BF"/>
+                                <w:sz w:val="16"/>
+                                <w:szCs w:val="16"/>
+                              </w:rPr>
+                              <w:t>, CRC Press</w:t>
                             </w:r>
                           </w:p>
                         </w:txbxContent>
@@ -4241,7 +4277,7 @@
         <w:spacing w:after="0"/>
       </w:pPr>
       <w:r>
-        <w:t>Check out the code from the repository at</w:t>
+        <w:t>Fork the following Bitbucket repository so you can compile and make changes to the code:</w:t>
       </w:r>
     </w:p>
     <w:p>
@@ -4254,7 +4290,7 @@
           <w:rPr>
             <w:rStyle w:val="Hyperlink"/>
           </w:rPr>
-          <w:t>https://github.com/Falmouth-Games-Academy/comp270-2D-geometry-workshop</w:t>
+          <w:t>https://gamesgit.falmouth.ac.uk/projects/COMP270/repos/comp270-2d-geometry-workshop</w:t>
         </w:r>
       </w:hyperlink>
     </w:p>
@@ -4334,13 +4370,23 @@
       <w:r>
         <w:t xml:space="preserve">the </w:t>
       </w:r>
+      <w:proofErr w:type="gramStart"/>
       <w:r>
         <w:rPr>
           <w:rFonts w:ascii="Consolas" w:hAnsi="Consolas"/>
           <w:sz w:val="20"/>
           <w:szCs w:val="20"/>
         </w:rPr>
-        <w:t>setup()</w:t>
+        <w:t>setup(</w:t>
+      </w:r>
+      <w:proofErr w:type="gramEnd"/>
+      <w:r>
+        <w:rPr>
+          <w:rFonts w:ascii="Consolas" w:hAnsi="Consolas"/>
+          <w:sz w:val="20"/>
+          <w:szCs w:val="20"/>
+        </w:rPr>
+        <w:t>)</w:t>
       </w:r>
       <w:r>
         <w:rPr>
@@ -4368,13 +4414,31 @@
         </w:numPr>
         <w:spacing w:after="0"/>
       </w:pPr>
+      <w:proofErr w:type="spellStart"/>
       <w:r>
         <w:rPr>
           <w:i/>
           <w:iCs/>
         </w:rPr>
-        <w:t>Curve.h/cpp</w:t>
-      </w:r>
+        <w:t>Curve.h</w:t>
+      </w:r>
+      <w:proofErr w:type="spellEnd"/>
+      <w:r>
+        <w:rPr>
+          <w:i/>
+          <w:iCs/>
+        </w:rPr>
+        <w:t>/</w:t>
+      </w:r>
+      <w:proofErr w:type="spellStart"/>
+      <w:r>
+        <w:rPr>
+          <w:i/>
+          <w:iCs/>
+        </w:rPr>
+        <w:t>cpp</w:t>
+      </w:r>
+      <w:proofErr w:type="spellEnd"/>
       <w:r>
         <w:t xml:space="preserve"> contain a skeleton implementation for a parametric curve.</w:t>
       </w:r>
@@ -4424,24 +4488,25 @@
         <w:t>class is not fully implemented; the addition, subtraction and scalar multiplication functions are incomplete. Finish these off and you should be able to see the answers to question 1 of part A!</w:t>
       </w:r>
       <w:r>
-        <w:t xml:space="preserve"> </w:t>
-      </w:r>
-      <w:r>
-        <w:t xml:space="preserve">(Note: you’ll also need to </w:t>
-      </w:r>
-      <w:r>
-        <w:t>complete</w:t>
-      </w:r>
-      <w:r>
-        <w:t xml:space="preserve"> the implementation in </w:t>
-      </w:r>
+        <w:t xml:space="preserve"> (Note: you’ll also need to complete the implementation in </w:t>
+      </w:r>
+      <w:proofErr w:type="gramStart"/>
       <w:r>
         <w:rPr>
           <w:rFonts w:ascii="Consolas" w:hAnsi="Consolas"/>
           <w:sz w:val="20"/>
           <w:szCs w:val="20"/>
         </w:rPr>
-        <w:t>Scene::week2_exercise1()</w:t>
+        <w:t>Scene::</w:t>
+      </w:r>
+      <w:proofErr w:type="gramEnd"/>
+      <w:r>
+        <w:rPr>
+          <w:rFonts w:ascii="Consolas" w:hAnsi="Consolas"/>
+          <w:sz w:val="20"/>
+          <w:szCs w:val="20"/>
+        </w:rPr>
+        <w:t>week2_exercise1()</w:t>
       </w:r>
       <w:r>
         <w:rPr>
@@ -4538,8 +4603,6 @@
         </w:rPr>
         <w:t>.</w:t>
       </w:r>
-      <w:bookmarkStart w:id="0" w:name="_GoBack"/>
-      <w:bookmarkEnd w:id="0"/>
     </w:p>
     <w:p>
       <w:pPr>
@@ -4577,13 +4640,33 @@
       <w:r>
         <w:t xml:space="preserve"> should be generated in the </w:t>
       </w:r>
+      <w:proofErr w:type="gramStart"/>
       <w:r>
         <w:rPr>
           <w:rFonts w:ascii="Consolas" w:hAnsi="Consolas"/>
           <w:sz w:val="20"/>
           <w:szCs w:val="20"/>
         </w:rPr>
-        <w:t>Curve::getLines()</w:t>
+        <w:t>Curve::</w:t>
+      </w:r>
+      <w:proofErr w:type="spellStart"/>
+      <w:proofErr w:type="gramEnd"/>
+      <w:r>
+        <w:rPr>
+          <w:rFonts w:ascii="Consolas" w:hAnsi="Consolas"/>
+          <w:sz w:val="20"/>
+          <w:szCs w:val="20"/>
+        </w:rPr>
+        <w:t>getLines</w:t>
+      </w:r>
+      <w:proofErr w:type="spellEnd"/>
+      <w:r>
+        <w:rPr>
+          <w:rFonts w:ascii="Consolas" w:hAnsi="Consolas"/>
+          <w:sz w:val="20"/>
+          <w:szCs w:val="20"/>
+        </w:rPr>
+        <w:t>()</w:t>
       </w:r>
       <w:r>
         <w:rPr>
@@ -4714,6 +4797,8 @@
         </w:rPr>
         <w:t xml:space="preserve"> If you’re struggling to get the lines, try implementing </w:t>
       </w:r>
+      <w:proofErr w:type="spellStart"/>
+      <w:proofErr w:type="gramStart"/>
       <w:r>
         <w:rPr>
           <w:rFonts w:ascii="Consolas" w:hAnsi="Consolas"/>
@@ -4721,7 +4806,27 @@
           <w:sz w:val="20"/>
           <w:szCs w:val="20"/>
         </w:rPr>
-        <w:t>getPoints()</w:t>
+        <w:t>getPoints</w:t>
+      </w:r>
+      <w:proofErr w:type="spellEnd"/>
+      <w:r>
+        <w:rPr>
+          <w:rFonts w:ascii="Consolas" w:hAnsi="Consolas"/>
+          <w:color w:val="3C4647" w:themeColor="accent4" w:themeShade="80"/>
+          <w:sz w:val="20"/>
+          <w:szCs w:val="20"/>
+        </w:rPr>
+        <w:t>(</w:t>
+      </w:r>
+      <w:proofErr w:type="gramEnd"/>
+      <w:r>
+        <w:rPr>
+          <w:rFonts w:ascii="Consolas" w:hAnsi="Consolas"/>
+          <w:color w:val="3C4647" w:themeColor="accent4" w:themeShade="80"/>
+          <w:sz w:val="20"/>
+          <w:szCs w:val="20"/>
+        </w:rPr>
+        <w:t>)</w:t>
       </w:r>
       <w:r>
         <w:rPr>
@@ -4845,7 +4950,12 @@
         <w:t xml:space="preserve">. Add a variable to </w:t>
       </w:r>
       <w:r>
-        <w:t xml:space="preserve">allow different sized circles to be drawn </w:t>
+        <w:t>allow different sized ci</w:t>
+      </w:r>
+      <w:bookmarkStart w:id="0" w:name="_GoBack"/>
+      <w:bookmarkEnd w:id="0"/>
+      <w:r>
+        <w:t xml:space="preserve">rcles to be drawn </w:t>
       </w:r>
       <w:r>
         <w:t>(</w:t>
@@ -4874,13 +4984,33 @@
       <w:r>
         <w:t xml:space="preserve"> the </w:t>
       </w:r>
+      <w:proofErr w:type="gramStart"/>
       <w:r>
         <w:rPr>
           <w:rFonts w:ascii="Consolas" w:hAnsi="Consolas"/>
           <w:sz w:val="20"/>
           <w:szCs w:val="20"/>
         </w:rPr>
-        <w:t>Scene::addCurve()</w:t>
+        <w:t>Scene::</w:t>
+      </w:r>
+      <w:proofErr w:type="spellStart"/>
+      <w:proofErr w:type="gramEnd"/>
+      <w:r>
+        <w:rPr>
+          <w:rFonts w:ascii="Consolas" w:hAnsi="Consolas"/>
+          <w:sz w:val="20"/>
+          <w:szCs w:val="20"/>
+        </w:rPr>
+        <w:t>addCurve</w:t>
+      </w:r>
+      <w:proofErr w:type="spellEnd"/>
+      <w:r>
+        <w:rPr>
+          <w:rFonts w:ascii="Consolas" w:hAnsi="Consolas"/>
+          <w:sz w:val="20"/>
+          <w:szCs w:val="20"/>
+        </w:rPr>
+        <w:t>()</w:t>
       </w:r>
       <w:r>
         <w:rPr>
@@ -4929,7 +5059,25 @@
           <w:sz w:val="20"/>
           <w:szCs w:val="20"/>
         </w:rPr>
-        <w:t>Scene::addCurve()</w:t>
+        <w:t>Scene::</w:t>
+      </w:r>
+      <w:proofErr w:type="spellStart"/>
+      <w:r>
+        <w:rPr>
+          <w:rFonts w:ascii="Consolas" w:hAnsi="Consolas"/>
+          <w:sz w:val="20"/>
+          <w:szCs w:val="20"/>
+        </w:rPr>
+        <w:t>addCurve</w:t>
+      </w:r>
+      <w:proofErr w:type="spellEnd"/>
+      <w:r>
+        <w:rPr>
+          <w:rFonts w:ascii="Consolas" w:hAnsi="Consolas"/>
+          <w:sz w:val="20"/>
+          <w:szCs w:val="20"/>
+        </w:rPr>
+        <w:t>()</w:t>
       </w:r>
       <w:r>
         <w:rPr>
@@ -5024,16 +5172,16 @@
         <mc:AlternateContent>
           <mc:Choice Requires="wps">
             <w:drawing>
-              <wp:anchor distT="0" distB="0" distL="114300" distR="114300" simplePos="0" relativeHeight="251662336" behindDoc="0" locked="0" layoutInCell="1" allowOverlap="1" wp14:anchorId="5C1ABD29" wp14:editId="2A896BCC">
+              <wp:anchor distT="0" distB="0" distL="114300" distR="114300" simplePos="0" relativeHeight="251662336" behindDoc="0" locked="0" layoutInCell="1" allowOverlap="1" wp14:anchorId="5C1ABD29" wp14:editId="4A2D1C99">
                 <wp:simplePos x="0" y="0"/>
                 <wp:positionH relativeFrom="column">
-                  <wp:posOffset>3106702</wp:posOffset>
+                  <wp:posOffset>2834640</wp:posOffset>
                 </wp:positionH>
                 <wp:positionV relativeFrom="paragraph">
-                  <wp:posOffset>203835</wp:posOffset>
+                  <wp:posOffset>186690</wp:posOffset>
                 </wp:positionV>
-                <wp:extent cx="1991995" cy="876935"/>
-                <wp:effectExtent l="0" t="0" r="27305" b="18415"/>
+                <wp:extent cx="2171700" cy="983615"/>
+                <wp:effectExtent l="0" t="19050" r="19050" b="26035"/>
                 <wp:wrapNone/>
                 <wp:docPr id="4" name="Scroll: Horizontal 4"/>
                 <wp:cNvGraphicFramePr/>
@@ -5044,11 +5192,11 @@
                       <wps:spPr>
                         <a:xfrm>
                           <a:off x="0" y="0"/>
-                          <a:ext cx="1991995" cy="876935"/>
+                          <a:ext cx="2171700" cy="983615"/>
                         </a:xfrm>
                         <a:prstGeom prst="horizontalScroll">
                           <a:avLst>
-                            <a:gd name="adj" fmla="val 16362"/>
+                            <a:gd name="adj" fmla="val 13263"/>
                           </a:avLst>
                         </a:prstGeom>
                         <a:solidFill>
@@ -5097,7 +5245,27 @@
                                 <w:szCs w:val="22"/>
                                 <w:lang w:val="en-GB"/>
                               </w:rPr>
-                              <w:t>Post your screenshots in the forum!</w:t>
+                              <w:t>Post your screenshots in the forum</w:t>
+                            </w:r>
+                            <w:r>
+                              <w:rPr>
+                                <w:b/>
+                                <w:bCs/>
+                                <w:color w:val="C00000"/>
+                                <w:szCs w:val="22"/>
+                                <w:lang w:val="en-GB"/>
+                              </w:rPr>
+                              <w:t>/on your wiki page</w:t>
+                            </w:r>
+                            <w:r>
+                              <w:rPr>
+                                <w:b/>
+                                <w:bCs/>
+                                <w:color w:val="C00000"/>
+                                <w:szCs w:val="22"/>
+                                <w:lang w:val="en-GB"/>
+                              </w:rPr>
+                              <w:t>!</w:t>
                             </w:r>
                           </w:p>
                           <w:p>
@@ -5119,6 +5287,9 @@
                 <wp14:sizeRelH relativeFrom="margin">
                   <wp14:pctWidth>0</wp14:pctWidth>
                 </wp14:sizeRelH>
+                <wp14:sizeRelV relativeFrom="margin">
+                  <wp14:pctHeight>0</wp14:pctHeight>
+                </wp14:sizeRelV>
               </wp:anchor>
             </w:drawing>
           </mc:Choice>
@@ -5148,7 +5319,7 @@
                 </v:handles>
                 <o:complex v:ext="view"/>
               </v:shapetype>
-              <v:shape id="Scroll: Horizontal 4" o:spid="_x0000_s1028" type="#_x0000_t98" style="position:absolute;left:0;text-align:left;margin-left:244.6pt;margin-top:16.05pt;width:156.85pt;height:69.05pt;z-index:251662336;visibility:visible;mso-wrap-style:square;mso-width-percent:0;mso-wrap-distance-left:9pt;mso-wrap-distance-top:0;mso-wrap-distance-right:9pt;mso-wrap-distance-bottom:0;mso-position-horizontal:absolute;mso-position-horizontal-relative:text;mso-position-vertical:absolute;mso-position-vertical-relative:text;mso-width-percent:0;mso-width-relative:margin;v-text-anchor:middle" o:gfxdata="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" adj="3534" fillcolor="yellow" strokecolor="#c00000" strokeweight="1pt">
+              <v:shape id="Scroll: Horizontal 4" o:spid="_x0000_s1028" type="#_x0000_t98" style="position:absolute;left:0;text-align:left;margin-left:223.2pt;margin-top:14.7pt;width:171pt;height:77.45pt;z-index:251662336;visibility:visible;mso-wrap-style:square;mso-width-percent:0;mso-height-percent:0;mso-wrap-distance-left:9pt;mso-wrap-distance-top:0;mso-wrap-distance-right:9pt;mso-wrap-distance-bottom:0;mso-position-horizontal:absolute;mso-position-horizontal-relative:text;mso-position-vertical:absolute;mso-position-vertical-relative:text;mso-width-percent:0;mso-height-percent:0;mso-width-relative:margin;mso-height-relative:margin;v-text-anchor:middle" o:gfxdata="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" adj="2865" fillcolor="yellow" strokecolor="#c00000" strokeweight="1pt">
                 <v:stroke joinstyle="miter"/>
                 <v:textbox>
                   <w:txbxContent>
@@ -5171,7 +5342,27 @@
                           <w:szCs w:val="22"/>
                           <w:lang w:val="en-GB"/>
                         </w:rPr>
-                        <w:t>Post your screenshots in the forum!</w:t>
+                        <w:t>Post your screenshots in the forum</w:t>
+                      </w:r>
+                      <w:r>
+                        <w:rPr>
+                          <w:b/>
+                          <w:bCs/>
+                          <w:color w:val="C00000"/>
+                          <w:szCs w:val="22"/>
+                          <w:lang w:val="en-GB"/>
+                        </w:rPr>
+                        <w:t>/on your wiki page</w:t>
+                      </w:r>
+                      <w:r>
+                        <w:rPr>
+                          <w:b/>
+                          <w:bCs/>
+                          <w:color w:val="C00000"/>
+                          <w:szCs w:val="22"/>
+                          <w:lang w:val="en-GB"/>
+                        </w:rPr>
+                        <w:t>!</w:t>
                       </w:r>
                     </w:p>
                     <w:p>
@@ -5204,6 +5395,7 @@
         </w:rPr>
         <w:t xml:space="preserve">; use the </w:t>
       </w:r>
+      <w:proofErr w:type="spellStart"/>
       <w:r>
         <w:rPr>
           <w:rFonts w:ascii="Lucida Console" w:hAnsi="Lucida Console"/>
@@ -5213,6 +5405,7 @@
         </w:rPr>
         <w:t>c_max_x</w:t>
       </w:r>
+      <w:proofErr w:type="spellEnd"/>
       <w:r>
         <w:rPr>
           <w:color w:val="3C4647" w:themeColor="accent4" w:themeShade="80"/>
@@ -5227,6 +5420,7 @@
         </w:rPr>
         <w:t xml:space="preserve">and </w:t>
       </w:r>
+      <w:proofErr w:type="spellStart"/>
       <w:r>
         <w:rPr>
           <w:rFonts w:ascii="Lucida Console" w:hAnsi="Lucida Console"/>
@@ -5236,6 +5430,7 @@
         </w:rPr>
         <w:t>c_max_y</w:t>
       </w:r>
+      <w:proofErr w:type="spellEnd"/>
       <w:r>
         <w:rPr>
           <w:color w:val="3C4647" w:themeColor="accent4" w:themeShade="80"/>
@@ -5250,6 +5445,7 @@
         </w:rPr>
         <w:t xml:space="preserve">settings in </w:t>
       </w:r>
+      <w:proofErr w:type="spellStart"/>
       <w:r>
         <w:rPr>
           <w:i/>
@@ -5258,6 +5454,7 @@
         </w:rPr>
         <w:t>Application.h</w:t>
       </w:r>
+      <w:proofErr w:type="spellEnd"/>
       <w:r>
         <w:rPr>
           <w:color w:val="3C4647" w:themeColor="accent4" w:themeShade="80"/>
@@ -6127,7 +6324,7 @@
                       </a:ln>
                       <a:extLst>
                         <a:ext uri="{C572A759-6A51-4108-AA02-DFA0A04FC94B}">
-                          <ma14:wrappingTextBoxFlag xmlns:o="urn:schemas-microsoft-com:office:office" xmlns:v="urn:schemas-microsoft-com:vml" xmlns:w10="urn:schemas-microsoft-com:office:word" xmlns:w="http://schemas.openxmlformats.org/wordprocessingml/2006/main" xmlns:p="http://schemas.openxmlformats.org/presentationml/2006/main" xmlns:ma14="http://schemas.microsoft.com/office/mac/drawingml/2011/main" xmlns="" xmlns:lc="http://schemas.openxmlformats.org/drawingml/2006/lockedCanvas" val="1"/>
+                          <ma14:wrappingTextBoxFlag xmlns:lc="http://schemas.openxmlformats.org/drawingml/2006/lockedCanvas" xmlns="" xmlns:ma14="http://schemas.microsoft.com/office/mac/drawingml/2011/main" xmlns:p="http://schemas.openxmlformats.org/presentationml/2006/main" xmlns:w="http://schemas.openxmlformats.org/wordprocessingml/2006/main" xmlns:w10="urn:schemas-microsoft-com:office:word" xmlns:v="urn:schemas-microsoft-com:vml" xmlns:o="urn:schemas-microsoft-com:office:office" val="1"/>
                         </a:ext>
                       </a:extLst>
                     </wps:spPr>
@@ -8117,11 +8314,12 @@
 </file>
 
 <file path=customXml/item1.xml><?xml version="1.0" encoding="utf-8"?>
-<p:properties xmlns:p="http://schemas.microsoft.com/office/2006/metadata/properties" xmlns:xsi="http://www.w3.org/2001/XMLSchema-instance" xmlns:pc="http://schemas.microsoft.com/office/infopath/2007/PartnerControls">
-  <documentManagement>
-    <MediaServiceKeyPoints xmlns="71af3243-3dd4-4a8d-8c0d-dd76da1f02a5" xsi:nil="true"/>
-  </documentManagement>
-</p:properties>
+<?mso-contentType ?>
+<FormTemplates xmlns="http://schemas.microsoft.com/sharepoint/v3/contenttype/forms">
+  <Display>DocumentLibraryForm</Display>
+  <Edit>DocumentLibraryForm</Edit>
+  <New>DocumentLibraryForm</New>
+</FormTemplates>
 </file>
 
 <file path=customXml/item2.xml><?xml version="1.0" encoding="utf-8"?>
@@ -8336,20 +8534,17 @@
 </file>
 
 <file path=customXml/item3.xml><?xml version="1.0" encoding="utf-8"?>
-<?mso-contentType ?>
-<FormTemplates xmlns="http://schemas.microsoft.com/sharepoint/v3/contenttype/forms">
-  <Display>DocumentLibraryForm</Display>
-  <Edit>DocumentLibraryForm</Edit>
-  <New>DocumentLibraryForm</New>
-</FormTemplates>
+<p:properties xmlns:p="http://schemas.microsoft.com/office/2006/metadata/properties" xmlns:xsi="http://www.w3.org/2001/XMLSchema-instance" xmlns:pc="http://schemas.microsoft.com/office/infopath/2007/PartnerControls">
+  <documentManagement>
+    <MediaServiceKeyPoints xmlns="71af3243-3dd4-4a8d-8c0d-dd76da1f02a5" xsi:nil="true"/>
+  </documentManagement>
+</p:properties>
 </file>
 
 <file path=customXml/itemProps1.xml><?xml version="1.0" encoding="utf-8"?>
-<ds:datastoreItem xmlns:ds="http://schemas.openxmlformats.org/officeDocument/2006/customXml" ds:itemID="{7F3DA2EC-68C9-4C94-AD7C-A9B5F46A07C9}">
+<ds:datastoreItem xmlns:ds="http://schemas.openxmlformats.org/officeDocument/2006/customXml" ds:itemID="{3A3CBC56-D0C2-4C95-83FC-0F95D866C298}">
   <ds:schemaRefs>
-    <ds:schemaRef ds:uri="http://schemas.microsoft.com/office/2006/metadata/properties"/>
-    <ds:schemaRef ds:uri="http://schemas.microsoft.com/office/infopath/2007/PartnerControls"/>
-    <ds:schemaRef ds:uri="71af3243-3dd4-4a8d-8c0d-dd76da1f02a5"/>
+    <ds:schemaRef ds:uri="http://schemas.microsoft.com/sharepoint/v3/contenttype/forms"/>
   </ds:schemaRefs>
 </ds:datastoreItem>
 </file>
@@ -8374,9 +8569,11 @@
 </file>
 
 <file path=customXml/itemProps3.xml><?xml version="1.0" encoding="utf-8"?>
-<ds:datastoreItem xmlns:ds="http://schemas.openxmlformats.org/officeDocument/2006/customXml" ds:itemID="{3A3CBC56-D0C2-4C95-83FC-0F95D866C298}">
+<ds:datastoreItem xmlns:ds="http://schemas.openxmlformats.org/officeDocument/2006/customXml" ds:itemID="{7F3DA2EC-68C9-4C94-AD7C-A9B5F46A07C9}">
   <ds:schemaRefs>
-    <ds:schemaRef ds:uri="http://schemas.microsoft.com/sharepoint/v3/contenttype/forms"/>
+    <ds:schemaRef ds:uri="http://schemas.microsoft.com/office/2006/metadata/properties"/>
+    <ds:schemaRef ds:uri="http://schemas.microsoft.com/office/infopath/2007/PartnerControls"/>
+    <ds:schemaRef ds:uri="71af3243-3dd4-4a8d-8c0d-dd76da1f02a5"/>
   </ds:schemaRefs>
 </ds:datastoreItem>
 </file>
</xml_diff>

<commit_message>
COMP270: update week 2 & 3 workshop and seminar materials.
</commit_message>
<xml_diff>
--- a/COMP270/02/2020-21-COMP270-02-workshop-materials.docx
+++ b/COMP270/02/2020-21-COMP270-02-workshop-materials.docx
@@ -10,6 +10,8 @@
           <w:lang w:val="en-GB"/>
         </w:rPr>
       </w:pPr>
+      <w:bookmarkStart w:id="0" w:name="_GoBack"/>
+      <w:bookmarkEnd w:id="0"/>
       <w:r>
         <w:rPr>
           <w:szCs w:val="22"/>
@@ -4010,16 +4012,16 @@
         <mc:AlternateContent>
           <mc:Choice Requires="wps">
             <w:drawing>
-              <wp:anchor distT="45720" distB="45720" distL="114300" distR="114300" simplePos="0" relativeHeight="251661312" behindDoc="0" locked="0" layoutInCell="1" allowOverlap="1" wp14:anchorId="6C079042" wp14:editId="3B64DB51">
+              <wp:anchor distT="45720" distB="45720" distL="114300" distR="114300" simplePos="0" relativeHeight="251661312" behindDoc="0" locked="0" layoutInCell="1" allowOverlap="1" wp14:anchorId="6C079042" wp14:editId="4E2F5ABB">
                 <wp:simplePos x="0" y="0"/>
                 <wp:positionH relativeFrom="column">
-                  <wp:posOffset>-543303</wp:posOffset>
+                  <wp:posOffset>-655320</wp:posOffset>
                 </wp:positionH>
-                <wp:positionV relativeFrom="paragraph">
-                  <wp:posOffset>1158232</wp:posOffset>
+                <wp:positionV relativeFrom="page">
+                  <wp:posOffset>9563100</wp:posOffset>
                 </wp:positionV>
-                <wp:extent cx="3101687" cy="633845"/>
-                <wp:effectExtent l="0" t="0" r="0" b="0"/>
+                <wp:extent cx="4792980" cy="434340"/>
+                <wp:effectExtent l="0" t="0" r="0" b="3810"/>
                 <wp:wrapNone/>
                 <wp:docPr id="1" name="Text Box 2"/>
                 <wp:cNvGraphicFramePr>
@@ -4034,7 +4036,7 @@
                       <wps:spPr bwMode="auto">
                         <a:xfrm>
                           <a:off x="0" y="0"/>
-                          <a:ext cx="3101687" cy="633845"/>
+                          <a:ext cx="4792980" cy="434340"/>
                         </a:xfrm>
                         <a:prstGeom prst="rect">
                           <a:avLst/>
@@ -4068,17 +4070,36 @@
                               </w:rPr>
                               <w:t>Exercises may include some modified questions from</w:t>
                             </w:r>
-                          </w:p>
-                          <w:p>
-                            <w:pPr>
-                              <w:pStyle w:val="ContactInfo"/>
+                            <w:r>
                               <w:rPr>
                                 <w:rFonts w:asciiTheme="minorHAnsi" w:hAnsiTheme="minorHAnsi" w:cstheme="minorHAnsi"/>
                                 <w:color w:val="404040" w:themeColor="text1" w:themeTint="BF"/>
                                 <w:sz w:val="16"/>
                                 <w:szCs w:val="16"/>
                               </w:rPr>
-                            </w:pPr>
+                              <w:br/>
+                              <w:t xml:space="preserve">Dunn, F &amp; </w:t>
+                            </w:r>
+                            <w:proofErr w:type="spellStart"/>
+                            <w:r>
+                              <w:rPr>
+                                <w:rFonts w:asciiTheme="minorHAnsi" w:hAnsiTheme="minorHAnsi" w:cstheme="minorHAnsi"/>
+                                <w:color w:val="404040" w:themeColor="text1" w:themeTint="BF"/>
+                                <w:sz w:val="16"/>
+                                <w:szCs w:val="16"/>
+                              </w:rPr>
+                              <w:t>Parberry</w:t>
+                            </w:r>
+                            <w:proofErr w:type="spellEnd"/>
+                            <w:r>
+                              <w:rPr>
+                                <w:rFonts w:asciiTheme="minorHAnsi" w:hAnsiTheme="minorHAnsi" w:cstheme="minorHAnsi"/>
+                                <w:color w:val="404040" w:themeColor="text1" w:themeTint="BF"/>
+                                <w:sz w:val="16"/>
+                                <w:szCs w:val="16"/>
+                              </w:rPr>
+                              <w:t xml:space="preserve">, I 2011, </w:t>
+                            </w:r>
                             <w:r>
                               <w:rPr>
                                 <w:rFonts w:asciiTheme="minorHAnsi" w:hAnsiTheme="minorHAnsi" w:cstheme="minorHAnsi"/>
@@ -4099,6 +4120,42 @@
                               </w:rPr>
                               <w:t>,</w:t>
                             </w:r>
+                            <w:r>
+                              <w:rPr>
+                                <w:rFonts w:asciiTheme="minorHAnsi" w:hAnsiTheme="minorHAnsi" w:cstheme="minorHAnsi"/>
+                                <w:color w:val="404040" w:themeColor="text1" w:themeTint="BF"/>
+                                <w:sz w:val="16"/>
+                                <w:szCs w:val="16"/>
+                              </w:rPr>
+                              <w:t xml:space="preserve"> </w:t>
+                            </w:r>
+                            <w:r>
+                              <w:rPr>
+                                <w:rFonts w:cstheme="minorHAnsi"/>
+                                <w:color w:val="404040" w:themeColor="text1" w:themeTint="BF"/>
+                                <w:sz w:val="16"/>
+                                <w:szCs w:val="16"/>
+                              </w:rPr>
+                              <w:t>CRC Press</w:t>
+                            </w:r>
+                            <w:r>
+                              <w:rPr>
+                                <w:rFonts w:cstheme="minorHAnsi"/>
+                                <w:color w:val="404040" w:themeColor="text1" w:themeTint="BF"/>
+                                <w:sz w:val="16"/>
+                                <w:szCs w:val="16"/>
+                              </w:rPr>
+                              <w:t>, Boca Raton, FL</w:t>
+                            </w:r>
+                            <w:r>
+                              <w:rPr>
+                                <w:rFonts w:cstheme="minorHAnsi"/>
+                                <w:color w:val="404040" w:themeColor="text1" w:themeTint="BF"/>
+                                <w:sz w:val="16"/>
+                                <w:szCs w:val="16"/>
+                              </w:rPr>
+                              <w:br/>
+                            </w:r>
                           </w:p>
                           <w:p>
                             <w:pPr>
@@ -4109,35 +4166,6 @@
                                 <w:szCs w:val="16"/>
                               </w:rPr>
                             </w:pPr>
-                            <w:r>
-                              <w:rPr>
-                                <w:rFonts w:cstheme="minorHAnsi"/>
-                                <w:color w:val="404040" w:themeColor="text1" w:themeTint="BF"/>
-                                <w:sz w:val="16"/>
-                                <w:szCs w:val="16"/>
-                              </w:rPr>
-                              <w:t xml:space="preserve">Fletcher Dunn and Ian </w:t>
-                            </w:r>
-                            <w:proofErr w:type="spellStart"/>
-                            <w:r>
-                              <w:rPr>
-                                <w:rFonts w:cstheme="minorHAnsi"/>
-                                <w:color w:val="404040" w:themeColor="text1" w:themeTint="BF"/>
-                                <w:sz w:val="16"/>
-                                <w:szCs w:val="16"/>
-                              </w:rPr>
-                              <w:t>Parberry</w:t>
-                            </w:r>
-                            <w:proofErr w:type="spellEnd"/>
-                            <w:r>
-                              <w:rPr>
-                                <w:rFonts w:cstheme="minorHAnsi"/>
-                                <w:color w:val="404040" w:themeColor="text1" w:themeTint="BF"/>
-                                <w:sz w:val="16"/>
-                                <w:szCs w:val="16"/>
-                              </w:rPr>
-                              <w:t>, CRC Press</w:t>
-                            </w:r>
                           </w:p>
                         </w:txbxContent>
                       </wps:txbx>
@@ -4158,7 +4186,7 @@
           </mc:Choice>
           <mc:Fallback>
             <w:pict>
-              <v:shape w14:anchorId="6C079042" id="_x0000_s1027" type="#_x0000_t202" style="position:absolute;margin-left:-42.8pt;margin-top:91.2pt;width:244.25pt;height:49.9pt;z-index:251661312;visibility:visible;mso-wrap-style:square;mso-width-percent:0;mso-height-percent:0;mso-wrap-distance-left:9pt;mso-wrap-distance-top:3.6pt;mso-wrap-distance-right:9pt;mso-wrap-distance-bottom:3.6pt;mso-position-horizontal:absolute;mso-position-horizontal-relative:text;mso-position-vertical:absolute;mso-position-vertical-relative:text;mso-width-percent:0;mso-height-percent:0;mso-width-relative:margin;mso-height-relative:margin;v-text-anchor:top" o:gfxdata="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" filled="f" stroked="f">
+              <v:shape w14:anchorId="6C079042" id="_x0000_s1027" type="#_x0000_t202" style="position:absolute;margin-left:-51.6pt;margin-top:753pt;width:377.4pt;height:34.2pt;z-index:251661312;visibility:visible;mso-wrap-style:square;mso-width-percent:0;mso-height-percent:0;mso-wrap-distance-left:9pt;mso-wrap-distance-top:3.6pt;mso-wrap-distance-right:9pt;mso-wrap-distance-bottom:3.6pt;mso-position-horizontal:absolute;mso-position-horizontal-relative:text;mso-position-vertical:absolute;mso-position-vertical-relative:page;mso-width-percent:0;mso-height-percent:0;mso-width-relative:margin;mso-height-relative:margin;v-text-anchor:top" o:gfxdata="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" filled="f" stroked="f">
                 <v:textbox>
                   <w:txbxContent>
                     <w:p>
@@ -4180,17 +4208,36 @@
                         </w:rPr>
                         <w:t>Exercises may include some modified questions from</w:t>
                       </w:r>
-                    </w:p>
-                    <w:p>
-                      <w:pPr>
-                        <w:pStyle w:val="ContactInfo"/>
+                      <w:r>
                         <w:rPr>
                           <w:rFonts w:asciiTheme="minorHAnsi" w:hAnsiTheme="minorHAnsi" w:cstheme="minorHAnsi"/>
                           <w:color w:val="404040" w:themeColor="text1" w:themeTint="BF"/>
                           <w:sz w:val="16"/>
                           <w:szCs w:val="16"/>
                         </w:rPr>
-                      </w:pPr>
+                        <w:br/>
+                        <w:t xml:space="preserve">Dunn, F &amp; </w:t>
+                      </w:r>
+                      <w:proofErr w:type="spellStart"/>
+                      <w:r>
+                        <w:rPr>
+                          <w:rFonts w:asciiTheme="minorHAnsi" w:hAnsiTheme="minorHAnsi" w:cstheme="minorHAnsi"/>
+                          <w:color w:val="404040" w:themeColor="text1" w:themeTint="BF"/>
+                          <w:sz w:val="16"/>
+                          <w:szCs w:val="16"/>
+                        </w:rPr>
+                        <w:t>Parberry</w:t>
+                      </w:r>
+                      <w:proofErr w:type="spellEnd"/>
+                      <w:r>
+                        <w:rPr>
+                          <w:rFonts w:asciiTheme="minorHAnsi" w:hAnsiTheme="minorHAnsi" w:cstheme="minorHAnsi"/>
+                          <w:color w:val="404040" w:themeColor="text1" w:themeTint="BF"/>
+                          <w:sz w:val="16"/>
+                          <w:szCs w:val="16"/>
+                        </w:rPr>
+                        <w:t xml:space="preserve">, I 2011, </w:t>
+                      </w:r>
                       <w:r>
                         <w:rPr>
                           <w:rFonts w:asciiTheme="minorHAnsi" w:hAnsiTheme="minorHAnsi" w:cstheme="minorHAnsi"/>
@@ -4211,6 +4258,42 @@
                         </w:rPr>
                         <w:t>,</w:t>
                       </w:r>
+                      <w:r>
+                        <w:rPr>
+                          <w:rFonts w:asciiTheme="minorHAnsi" w:hAnsiTheme="minorHAnsi" w:cstheme="minorHAnsi"/>
+                          <w:color w:val="404040" w:themeColor="text1" w:themeTint="BF"/>
+                          <w:sz w:val="16"/>
+                          <w:szCs w:val="16"/>
+                        </w:rPr>
+                        <w:t xml:space="preserve"> </w:t>
+                      </w:r>
+                      <w:r>
+                        <w:rPr>
+                          <w:rFonts w:cstheme="minorHAnsi"/>
+                          <w:color w:val="404040" w:themeColor="text1" w:themeTint="BF"/>
+                          <w:sz w:val="16"/>
+                          <w:szCs w:val="16"/>
+                        </w:rPr>
+                        <w:t>CRC Press</w:t>
+                      </w:r>
+                      <w:r>
+                        <w:rPr>
+                          <w:rFonts w:cstheme="minorHAnsi"/>
+                          <w:color w:val="404040" w:themeColor="text1" w:themeTint="BF"/>
+                          <w:sz w:val="16"/>
+                          <w:szCs w:val="16"/>
+                        </w:rPr>
+                        <w:t>, Boca Raton, FL</w:t>
+                      </w:r>
+                      <w:r>
+                        <w:rPr>
+                          <w:rFonts w:cstheme="minorHAnsi"/>
+                          <w:color w:val="404040" w:themeColor="text1" w:themeTint="BF"/>
+                          <w:sz w:val="16"/>
+                          <w:szCs w:val="16"/>
+                        </w:rPr>
+                        <w:br/>
+                      </w:r>
                     </w:p>
                     <w:p>
                       <w:pPr>
@@ -4221,38 +4304,10 @@
                           <w:szCs w:val="16"/>
                         </w:rPr>
                       </w:pPr>
-                      <w:r>
-                        <w:rPr>
-                          <w:rFonts w:cstheme="minorHAnsi"/>
-                          <w:color w:val="404040" w:themeColor="text1" w:themeTint="BF"/>
-                          <w:sz w:val="16"/>
-                          <w:szCs w:val="16"/>
-                        </w:rPr>
-                        <w:t xml:space="preserve">Fletcher Dunn and Ian </w:t>
-                      </w:r>
-                      <w:proofErr w:type="spellStart"/>
-                      <w:r>
-                        <w:rPr>
-                          <w:rFonts w:cstheme="minorHAnsi"/>
-                          <w:color w:val="404040" w:themeColor="text1" w:themeTint="BF"/>
-                          <w:sz w:val="16"/>
-                          <w:szCs w:val="16"/>
-                        </w:rPr>
-                        <w:t>Parberry</w:t>
-                      </w:r>
-                      <w:proofErr w:type="spellEnd"/>
-                      <w:r>
-                        <w:rPr>
-                          <w:rFonts w:cstheme="minorHAnsi"/>
-                          <w:color w:val="404040" w:themeColor="text1" w:themeTint="BF"/>
-                          <w:sz w:val="16"/>
-                          <w:szCs w:val="16"/>
-                        </w:rPr>
-                        <w:t>, CRC Press</w:t>
-                      </w:r>
                     </w:p>
                   </w:txbxContent>
                 </v:textbox>
+                <w10:wrap anchory="page"/>
               </v:shape>
             </w:pict>
           </mc:Fallback>
@@ -4950,12 +5005,7 @@
         <w:t xml:space="preserve">. Add a variable to </w:t>
       </w:r>
       <w:r>
-        <w:t>allow different sized ci</w:t>
-      </w:r>
-      <w:bookmarkStart w:id="0" w:name="_GoBack"/>
-      <w:bookmarkEnd w:id="0"/>
-      <w:r>
-        <w:t xml:space="preserve">rcles to be drawn </w:t>
+        <w:t xml:space="preserve">allow different sized circles to be drawn </w:t>
       </w:r>
       <w:r>
         <w:t>(</w:t>

</xml_diff>

<commit_message>
COMP270: Fixes for Week 2 workshop questions
</commit_message>
<xml_diff>
--- a/COMP270/02/2020-21-COMP270-02-workshop-materials.docx
+++ b/COMP270/02/2020-21-COMP270-02-workshop-materials.docx
@@ -10,8 +10,6 @@
           <w:lang w:val="en-GB"/>
         </w:rPr>
       </w:pPr>
-      <w:bookmarkStart w:id="0" w:name="_GoBack"/>
-      <w:bookmarkEnd w:id="0"/>
       <w:r>
         <w:rPr>
           <w:szCs w:val="22"/>
@@ -647,7 +645,12 @@
         </w:sectPr>
       </w:pPr>
       <w:r>
-        <w:t>Evaluate the following expressions:</w:t>
+        <w:t>Evaluate the following expressions</w:t>
+      </w:r>
+      <w:bookmarkStart w:id="0" w:name="_GoBack"/>
+      <w:bookmarkEnd w:id="0"/>
+      <w:r>
+        <w:t>:</w:t>
       </w:r>
     </w:p>
     <w:p>
@@ -4545,33 +4548,265 @@
       <w:r>
         <w:t xml:space="preserve"> (Note: you’ll also need to complete the implementation in </w:t>
       </w:r>
-      <w:proofErr w:type="gramStart"/>
       <w:r>
         <w:rPr>
           <w:rFonts w:ascii="Consolas" w:hAnsi="Consolas"/>
           <w:sz w:val="20"/>
           <w:szCs w:val="20"/>
         </w:rPr>
-        <w:t>Scene::</w:t>
-      </w:r>
-      <w:proofErr w:type="gramEnd"/>
+        <w:t>Scene::week2_exercise1()</w:t>
+      </w:r>
+      <w:r>
+        <w:rPr>
+          <w:sz w:val="20"/>
+          <w:szCs w:val="20"/>
+        </w:rPr>
+        <w:t xml:space="preserve"> </w:t>
+      </w:r>
+      <w:r>
+        <w:t>to see parts (g) and (h)).</w:t>
+      </w:r>
+      <w:r>
+        <w:br/>
+      </w:r>
+      <w:r>
+        <w:rPr>
+          <w:color w:val="3A5A62" w:themeColor="accent5" w:themeShade="80"/>
+        </w:rPr>
+        <w:t xml:space="preserve">Hint 1: you can access a member variable of a class in C++ either just by using its name, or you can specify that it belongs to this instance using the keyword </w:t>
+      </w:r>
+      <w:r>
+        <w:rPr>
+          <w:rFonts w:ascii="Consolas" w:hAnsi="Consolas" w:cs="Consolas"/>
+          <w:color w:val="0000FF"/>
+          <w:sz w:val="20"/>
+          <w:szCs w:val="20"/>
+        </w:rPr>
+        <w:t>this</w:t>
+      </w:r>
+      <w:r>
+        <w:rPr>
+          <w:color w:val="3A5A62" w:themeColor="accent5" w:themeShade="80"/>
+        </w:rPr>
+        <w:t xml:space="preserve">, which gives a </w:t>
+      </w:r>
+      <w:hyperlink r:id="rId13" w:history="1">
+        <w:r>
+          <w:rPr>
+            <w:rStyle w:val="Hyperlink"/>
+            <w14:textFill>
+              <w14:solidFill>
+                <w14:srgbClr w14:val="0000FF">
+                  <w14:lumMod w14:val="50000"/>
+                </w14:srgbClr>
+              </w14:solidFill>
+            </w14:textFill>
+          </w:rPr>
+          <w:t>pointer</w:t>
+        </w:r>
+      </w:hyperlink>
+      <w:r>
+        <w:rPr>
+          <w:color w:val="3A5A62" w:themeColor="accent5" w:themeShade="80"/>
+        </w:rPr>
+        <w:t xml:space="preserve"> to the current instance – e.g. to access the member </w:t>
+      </w:r>
+      <w:r>
+        <w:rPr>
+          <w:rFonts w:ascii="Consolas" w:hAnsi="Consolas" w:cs="Consolas"/>
+          <w:color w:val="000000"/>
+          <w:sz w:val="20"/>
+          <w:szCs w:val="20"/>
+        </w:rPr>
+        <w:t>x</w:t>
+      </w:r>
+      <w:r>
+        <w:rPr>
+          <w:color w:val="3A5A62" w:themeColor="accent5" w:themeShade="80"/>
+        </w:rPr>
+        <w:t xml:space="preserve"> from inside a </w:t>
+      </w:r>
+      <w:r>
+        <w:rPr>
+          <w:rFonts w:ascii="Consolas" w:hAnsi="Consolas"/>
+          <w:color w:val="3A5A62" w:themeColor="accent5" w:themeShade="80"/>
+          <w:sz w:val="20"/>
+          <w:szCs w:val="20"/>
+        </w:rPr>
+        <w:t>Vector2</w:t>
+      </w:r>
+      <w:r>
+        <w:rPr>
+          <w:color w:val="3A5A62" w:themeColor="accent5" w:themeShade="80"/>
+          <w:sz w:val="20"/>
+          <w:szCs w:val="20"/>
+        </w:rPr>
+        <w:t xml:space="preserve"> </w:t>
+      </w:r>
+      <w:r>
+        <w:rPr>
+          <w:color w:val="3A5A62" w:themeColor="accent5" w:themeShade="80"/>
+        </w:rPr>
+        <w:t xml:space="preserve">class, you can either just type </w:t>
+      </w:r>
+      <w:r>
+        <w:rPr>
+          <w:rFonts w:ascii="Consolas" w:hAnsi="Consolas" w:cs="Consolas"/>
+          <w:color w:val="000000"/>
+          <w:sz w:val="20"/>
+          <w:szCs w:val="20"/>
+        </w:rPr>
+        <w:t>x</w:t>
+      </w:r>
+      <w:r>
+        <w:rPr>
+          <w:color w:val="3A5A62" w:themeColor="accent5" w:themeShade="80"/>
+        </w:rPr>
+        <w:t xml:space="preserve"> or use </w:t>
+      </w:r>
+      <w:r>
+        <w:rPr>
+          <w:rFonts w:ascii="Consolas" w:hAnsi="Consolas" w:cs="Consolas"/>
+          <w:color w:val="0000FF"/>
+          <w:sz w:val="20"/>
+          <w:szCs w:val="20"/>
+        </w:rPr>
+        <w:t>this</w:t>
+      </w:r>
+      <w:r>
+        <w:rPr>
+          <w:rFonts w:ascii="Consolas" w:hAnsi="Consolas" w:cs="Consolas"/>
+          <w:color w:val="000000"/>
+          <w:sz w:val="20"/>
+          <w:szCs w:val="20"/>
+        </w:rPr>
+        <w:t>-&gt;x</w:t>
+      </w:r>
+      <w:r>
+        <w:rPr>
+          <w:color w:val="3A5A62" w:themeColor="accent5" w:themeShade="80"/>
+        </w:rPr>
+        <w:t>.</w:t>
+      </w:r>
+      <w:r>
+        <w:rPr>
+          <w:color w:val="3A5A62" w:themeColor="accent5" w:themeShade="80"/>
+        </w:rPr>
+        <w:br/>
+        <w:t xml:space="preserve">Hint2: </w:t>
+      </w:r>
+      <w:r>
+        <w:rPr>
+          <w:color w:val="3A5A62" w:themeColor="accent5" w:themeShade="80"/>
+        </w:rPr>
+        <w:t xml:space="preserve">If you see a parameter to a function with an </w:t>
+      </w:r>
       <w:r>
         <w:rPr>
           <w:rFonts w:ascii="Consolas" w:hAnsi="Consolas"/>
           <w:sz w:val="20"/>
           <w:szCs w:val="20"/>
         </w:rPr>
-        <w:t>week2_exercise1()</w:t>
-      </w:r>
-      <w:r>
-        <w:rPr>
+        <w:t>&amp;</w:t>
+      </w:r>
+      <w:r>
+        <w:rPr>
+          <w:color w:val="3A5A62" w:themeColor="accent5" w:themeShade="80"/>
+        </w:rPr>
+        <w:t xml:space="preserve"> next to it, that parameter is being </w:t>
+      </w:r>
+      <w:hyperlink r:id="rId14" w:history="1">
+        <w:r>
+          <w:rPr>
+            <w:rStyle w:val="Hyperlink"/>
+            <w14:textFill>
+              <w14:solidFill>
+                <w14:srgbClr w14:val="0000FF">
+                  <w14:lumMod w14:val="50000"/>
+                </w14:srgbClr>
+              </w14:solidFill>
+            </w14:textFill>
+          </w:rPr>
+          <w:t>passed by reference</w:t>
+        </w:r>
+      </w:hyperlink>
+      <w:r>
+        <w:rPr>
+          <w:color w:val="3A5A62" w:themeColor="accent5" w:themeShade="80"/>
+        </w:rPr>
+        <w:t>; you can treat it as a normal variable (i.e. not a pointer</w:t>
+      </w:r>
+      <w:r>
+        <w:rPr>
+          <w:color w:val="3A5A62" w:themeColor="accent5" w:themeShade="80"/>
+        </w:rPr>
+        <w:t xml:space="preserve">; you can access its members using </w:t>
+      </w:r>
+      <w:r>
+        <w:rPr>
+          <w:rFonts w:ascii="Consolas" w:hAnsi="Consolas"/>
           <w:sz w:val="20"/>
           <w:szCs w:val="20"/>
         </w:rPr>
+        <w:t>.</w:t>
+      </w:r>
+      <w:r>
+        <w:rPr>
+          <w:color w:val="3A5A62" w:themeColor="accent5" w:themeShade="80"/>
+        </w:rPr>
         <w:t xml:space="preserve"> </w:t>
       </w:r>
       <w:r>
-        <w:t>to see parts (g) and (h)).</w:t>
+        <w:rPr>
+          <w:color w:val="3A5A62" w:themeColor="accent5" w:themeShade="80"/>
+        </w:rPr>
+        <w:t xml:space="preserve">) but remember that changing its value will have effects outside the function, unless it is </w:t>
+      </w:r>
+      <w:proofErr w:type="spellStart"/>
+      <w:r>
+        <w:rPr>
+          <w:rFonts w:ascii="Consolas" w:hAnsi="Consolas" w:cs="Consolas"/>
+          <w:color w:val="0000FF"/>
+          <w:sz w:val="20"/>
+          <w:szCs w:val="20"/>
+        </w:rPr>
+        <w:t>const</w:t>
+      </w:r>
+      <w:proofErr w:type="spellEnd"/>
+      <w:r>
+        <w:rPr>
+          <w:color w:val="3A5A62" w:themeColor="accent5" w:themeShade="80"/>
+          <w:sz w:val="24"/>
+          <w:szCs w:val="24"/>
+        </w:rPr>
+        <w:t xml:space="preserve"> </w:t>
+      </w:r>
+      <w:r>
+        <w:rPr>
+          <w:color w:val="3A5A62" w:themeColor="accent5" w:themeShade="80"/>
+        </w:rPr>
+        <w:t xml:space="preserve">(in which case the value </w:t>
+      </w:r>
+      <w:hyperlink r:id="rId15" w:history="1">
+        <w:r>
+          <w:rPr>
+            <w:rStyle w:val="Hyperlink"/>
+            <w14:textFill>
+              <w14:solidFill>
+                <w14:srgbClr w14:val="0000FF">
+                  <w14:lumMod w14:val="50000"/>
+                </w14:srgbClr>
+              </w14:solidFill>
+            </w14:textFill>
+          </w:rPr>
+          <w:t>cannot be changed</w:t>
+        </w:r>
+      </w:hyperlink>
+      <w:r>
+        <w:rPr>
+          <w:color w:val="3A5A62" w:themeColor="accent5" w:themeShade="80"/>
+        </w:rPr>
+        <w:t>).</w:t>
       </w:r>
     </w:p>
     <w:p>
@@ -4630,31 +4865,31 @@
       </w:r>
       <w:r>
         <w:rPr>
-          <w:color w:val="3C4647" w:themeColor="accent4" w:themeShade="80"/>
+          <w:color w:val="3A5A62" w:themeColor="accent5" w:themeShade="80"/>
         </w:rPr>
         <w:t xml:space="preserve">Hint: </w:t>
       </w:r>
       <w:r>
         <w:rPr>
-          <w:color w:val="3C4647" w:themeColor="accent4" w:themeShade="80"/>
+          <w:color w:val="3A5A62" w:themeColor="accent5" w:themeShade="80"/>
         </w:rPr>
         <w:t xml:space="preserve">to see the values, you’ll need to either </w:t>
       </w:r>
       <w:r>
         <w:rPr>
-          <w:color w:val="3C4647" w:themeColor="accent4" w:themeShade="80"/>
+          <w:color w:val="3A5A62" w:themeColor="accent5" w:themeShade="80"/>
         </w:rPr>
         <w:t xml:space="preserve">print them or </w:t>
       </w:r>
       <w:r>
         <w:rPr>
-          <w:color w:val="3C4647" w:themeColor="accent4" w:themeShade="80"/>
+          <w:color w:val="3A5A62" w:themeColor="accent5" w:themeShade="80"/>
         </w:rPr>
         <w:t>set breakpoints</w:t>
       </w:r>
       <w:r>
         <w:rPr>
-          <w:color w:val="3C4647" w:themeColor="accent4" w:themeShade="80"/>
+          <w:color w:val="3A5A62" w:themeColor="accent5" w:themeShade="80"/>
         </w:rPr>
         <w:t>.</w:t>
       </w:r>
@@ -4842,13 +5077,13 @@
       </w:r>
       <w:r>
         <w:rPr>
-          <w:color w:val="3C4647" w:themeColor="accent4" w:themeShade="80"/>
+          <w:color w:val="3A5A62" w:themeColor="accent5" w:themeShade="80"/>
         </w:rPr>
         <w:t>Hint: you may find it helpful to add a separate function to evaluate the formula.</w:t>
       </w:r>
       <w:r>
         <w:rPr>
-          <w:color w:val="3C4647" w:themeColor="accent4" w:themeShade="80"/>
+          <w:color w:val="3A5A62" w:themeColor="accent5" w:themeShade="80"/>
         </w:rPr>
         <w:t xml:space="preserve"> If you’re struggling to get the lines, try implementing </w:t>
       </w:r>
@@ -4857,7 +5092,7 @@
       <w:r>
         <w:rPr>
           <w:rFonts w:ascii="Consolas" w:hAnsi="Consolas"/>
-          <w:color w:val="3C4647" w:themeColor="accent4" w:themeShade="80"/>
+          <w:color w:val="3A5A62" w:themeColor="accent5" w:themeShade="80"/>
           <w:sz w:val="20"/>
           <w:szCs w:val="20"/>
         </w:rPr>
@@ -4867,7 +5102,7 @@
       <w:r>
         <w:rPr>
           <w:rFonts w:ascii="Consolas" w:hAnsi="Consolas"/>
-          <w:color w:val="3C4647" w:themeColor="accent4" w:themeShade="80"/>
+          <w:color w:val="3A5A62" w:themeColor="accent5" w:themeShade="80"/>
           <w:sz w:val="20"/>
           <w:szCs w:val="20"/>
         </w:rPr>
@@ -4877,7 +5112,7 @@
       <w:r>
         <w:rPr>
           <w:rFonts w:ascii="Consolas" w:hAnsi="Consolas"/>
-          <w:color w:val="3C4647" w:themeColor="accent4" w:themeShade="80"/>
+          <w:color w:val="3A5A62" w:themeColor="accent5" w:themeShade="80"/>
           <w:sz w:val="20"/>
           <w:szCs w:val="20"/>
         </w:rPr>
@@ -4885,7 +5120,7 @@
       </w:r>
       <w:r>
         <w:rPr>
-          <w:color w:val="3C4647" w:themeColor="accent4" w:themeShade="80"/>
+          <w:color w:val="3A5A62" w:themeColor="accent5" w:themeShade="80"/>
           <w:sz w:val="20"/>
           <w:szCs w:val="20"/>
         </w:rPr>
@@ -4893,7 +5128,7 @@
       </w:r>
       <w:r>
         <w:rPr>
-          <w:color w:val="3C4647" w:themeColor="accent4" w:themeShade="80"/>
+          <w:color w:val="3A5A62" w:themeColor="accent5" w:themeShade="80"/>
         </w:rPr>
         <w:t>to plot individual points first.</w:t>
       </w:r>
@@ -5089,6 +5324,7 @@
         <w:spacing w:before="240" w:after="0"/>
       </w:pPr>
       <w:r>
+        <w:lastRenderedPageBreak/>
         <w:t xml:space="preserve">Now see if you can draw some more interesting </w:t>
       </w:r>
       <w:r>
@@ -5152,7 +5388,7 @@
       <w:r>
         <w:t xml:space="preserve">The </w:t>
       </w:r>
-      <w:hyperlink r:id="rId13" w:history="1">
+      <w:hyperlink r:id="rId16" w:history="1">
         <w:r>
           <w:rPr>
             <w:rStyle w:val="Hyperlink"/>
@@ -5173,7 +5409,7 @@
       <w:r>
         <w:t xml:space="preserve">The </w:t>
       </w:r>
-      <w:hyperlink r:id="rId14" w:history="1">
+      <w:hyperlink r:id="rId17" w:history="1">
         <w:r>
           <w:rPr>
             <w:rStyle w:val="Hyperlink"/>
@@ -5194,7 +5430,7 @@
       <w:r>
         <w:t xml:space="preserve">The </w:t>
       </w:r>
-      <w:hyperlink r:id="rId15" w:history="1">
+      <w:hyperlink r:id="rId18" w:history="1">
         <w:r>
           <w:rPr>
             <w:rStyle w:val="Hyperlink"/>
@@ -5211,24 +5447,24 @@
         <w:spacing w:after="0"/>
         <w:ind w:left="720"/>
         <w:rPr>
-          <w:color w:val="3C4647" w:themeColor="accent4" w:themeShade="80"/>
+          <w:color w:val="3A5A62" w:themeColor="accent5" w:themeShade="80"/>
         </w:rPr>
       </w:pPr>
       <w:r>
         <w:rPr>
           <w:noProof/>
-          <w:color w:val="3C4647" w:themeColor="accent4" w:themeShade="80"/>
+          <w:color w:val="3A5A62" w:themeColor="accent5" w:themeShade="80"/>
         </w:rPr>
         <mc:AlternateContent>
           <mc:Choice Requires="wps">
             <w:drawing>
-              <wp:anchor distT="0" distB="0" distL="114300" distR="114300" simplePos="0" relativeHeight="251662336" behindDoc="0" locked="0" layoutInCell="1" allowOverlap="1" wp14:anchorId="5C1ABD29" wp14:editId="4A2D1C99">
+              <wp:anchor distT="0" distB="0" distL="114300" distR="114300" simplePos="0" relativeHeight="251662336" behindDoc="0" locked="0" layoutInCell="1" allowOverlap="1" wp14:anchorId="5C1ABD29" wp14:editId="3559C331">
                 <wp:simplePos x="0" y="0"/>
                 <wp:positionH relativeFrom="column">
-                  <wp:posOffset>2834640</wp:posOffset>
+                  <wp:posOffset>2058786</wp:posOffset>
                 </wp:positionH>
                 <wp:positionV relativeFrom="paragraph">
-                  <wp:posOffset>186690</wp:posOffset>
+                  <wp:posOffset>630035</wp:posOffset>
                 </wp:positionV>
                 <wp:extent cx="2171700" cy="983615"/>
                 <wp:effectExtent l="0" t="19050" r="19050" b="26035"/>
@@ -5369,7 +5605,7 @@
                 </v:handles>
                 <o:complex v:ext="view"/>
               </v:shapetype>
-              <v:shape id="Scroll: Horizontal 4" o:spid="_x0000_s1028" type="#_x0000_t98" style="position:absolute;left:0;text-align:left;margin-left:223.2pt;margin-top:14.7pt;width:171pt;height:77.45pt;z-index:251662336;visibility:visible;mso-wrap-style:square;mso-width-percent:0;mso-height-percent:0;mso-wrap-distance-left:9pt;mso-wrap-distance-top:0;mso-wrap-distance-right:9pt;mso-wrap-distance-bottom:0;mso-position-horizontal:absolute;mso-position-horizontal-relative:text;mso-position-vertical:absolute;mso-position-vertical-relative:text;mso-width-percent:0;mso-height-percent:0;mso-width-relative:margin;mso-height-relative:margin;v-text-anchor:middle" o:gfxdata="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" adj="2865" fillcolor="yellow" strokecolor="#c00000" strokeweight="1pt">
+              <v:shape id="Scroll: Horizontal 4" o:spid="_x0000_s1028" type="#_x0000_t98" style="position:absolute;left:0;text-align:left;margin-left:162.1pt;margin-top:49.6pt;width:171pt;height:77.45pt;z-index:251662336;visibility:visible;mso-wrap-style:square;mso-width-percent:0;mso-height-percent:0;mso-wrap-distance-left:9pt;mso-wrap-distance-top:0;mso-wrap-distance-right:9pt;mso-wrap-distance-bottom:0;mso-position-horizontal:absolute;mso-position-horizontal-relative:text;mso-position-vertical:absolute;mso-position-vertical-relative:text;mso-width-percent:0;mso-height-percent:0;mso-width-relative:margin;mso-height-relative:margin;v-text-anchor:middle" o:gfxdata="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" adj="2865" fillcolor="yellow" strokecolor="#c00000" strokeweight="1pt">
                 <v:stroke joinstyle="miter"/>
                 <v:textbox>
                   <w:txbxContent>
@@ -5429,19 +5665,19 @@
       </w:r>
       <w:r>
         <w:rPr>
-          <w:color w:val="3C4647" w:themeColor="accent4" w:themeShade="80"/>
+          <w:color w:val="3A5A62" w:themeColor="accent5" w:themeShade="80"/>
         </w:rPr>
         <w:t>Hint: you might need to increase the range of the axes to see some of these</w:t>
       </w:r>
       <w:r>
         <w:rPr>
-          <w:color w:val="3C4647" w:themeColor="accent4" w:themeShade="80"/>
+          <w:color w:val="3A5A62" w:themeColor="accent5" w:themeShade="80"/>
         </w:rPr>
         <w:t xml:space="preserve"> fully</w:t>
       </w:r>
       <w:r>
         <w:rPr>
-          <w:color w:val="3C4647" w:themeColor="accent4" w:themeShade="80"/>
+          <w:color w:val="3A5A62" w:themeColor="accent5" w:themeShade="80"/>
         </w:rPr>
         <w:t xml:space="preserve">; use the </w:t>
       </w:r>
@@ -5449,7 +5685,7 @@
       <w:r>
         <w:rPr>
           <w:rFonts w:ascii="Lucida Console" w:hAnsi="Lucida Console"/>
-          <w:color w:val="3C4647" w:themeColor="accent4" w:themeShade="80"/>
+          <w:color w:val="3A5A62" w:themeColor="accent5" w:themeShade="80"/>
           <w:sz w:val="18"/>
           <w:szCs w:val="20"/>
         </w:rPr>
@@ -5458,7 +5694,7 @@
       <w:proofErr w:type="spellEnd"/>
       <w:r>
         <w:rPr>
-          <w:color w:val="3C4647" w:themeColor="accent4" w:themeShade="80"/>
+          <w:color w:val="3A5A62" w:themeColor="accent5" w:themeShade="80"/>
           <w:sz w:val="20"/>
           <w:szCs w:val="22"/>
         </w:rPr>
@@ -5466,7 +5702,7 @@
       </w:r>
       <w:r>
         <w:rPr>
-          <w:color w:val="3C4647" w:themeColor="accent4" w:themeShade="80"/>
+          <w:color w:val="3A5A62" w:themeColor="accent5" w:themeShade="80"/>
         </w:rPr>
         <w:t xml:space="preserve">and </w:t>
       </w:r>
@@ -5474,7 +5710,7 @@
       <w:r>
         <w:rPr>
           <w:rFonts w:ascii="Lucida Console" w:hAnsi="Lucida Console"/>
-          <w:color w:val="3C4647" w:themeColor="accent4" w:themeShade="80"/>
+          <w:color w:val="3A5A62" w:themeColor="accent5" w:themeShade="80"/>
           <w:sz w:val="18"/>
           <w:szCs w:val="20"/>
         </w:rPr>
@@ -5483,7 +5719,7 @@
       <w:proofErr w:type="spellEnd"/>
       <w:r>
         <w:rPr>
-          <w:color w:val="3C4647" w:themeColor="accent4" w:themeShade="80"/>
+          <w:color w:val="3A5A62" w:themeColor="accent5" w:themeShade="80"/>
           <w:sz w:val="18"/>
           <w:szCs w:val="20"/>
         </w:rPr>
@@ -5491,7 +5727,7 @@
       </w:r>
       <w:r>
         <w:rPr>
-          <w:color w:val="3C4647" w:themeColor="accent4" w:themeShade="80"/>
+          <w:color w:val="3A5A62" w:themeColor="accent5" w:themeShade="80"/>
         </w:rPr>
         <w:t xml:space="preserve">settings in </w:t>
       </w:r>
@@ -5500,14 +5736,14 @@
         <w:rPr>
           <w:i/>
           <w:iCs/>
-          <w:color w:val="3C4647" w:themeColor="accent4" w:themeShade="80"/>
+          <w:color w:val="3A5A62" w:themeColor="accent5" w:themeShade="80"/>
         </w:rPr>
         <w:t>Application.h</w:t>
       </w:r>
       <w:proofErr w:type="spellEnd"/>
       <w:r>
         <w:rPr>
-          <w:color w:val="3C4647" w:themeColor="accent4" w:themeShade="80"/>
+          <w:color w:val="3A5A62" w:themeColor="accent5" w:themeShade="80"/>
         </w:rPr>
         <w:t>.</w:t>
       </w:r>
@@ -6374,7 +6610,7 @@
                       </a:ln>
                       <a:extLst>
                         <a:ext uri="{C572A759-6A51-4108-AA02-DFA0A04FC94B}">
-                          <ma14:wrappingTextBoxFlag xmlns:lc="http://schemas.openxmlformats.org/drawingml/2006/lockedCanvas" xmlns="" xmlns:ma14="http://schemas.microsoft.com/office/mac/drawingml/2011/main" xmlns:p="http://schemas.openxmlformats.org/presentationml/2006/main" xmlns:w="http://schemas.openxmlformats.org/wordprocessingml/2006/main" xmlns:w10="urn:schemas-microsoft-com:office:word" xmlns:v="urn:schemas-microsoft-com:vml" xmlns:o="urn:schemas-microsoft-com:office:office" val="1"/>
+                          <ma14:wrappingTextBoxFlag xmlns:o="urn:schemas-microsoft-com:office:office" xmlns:v="urn:schemas-microsoft-com:vml" xmlns:w10="urn:schemas-microsoft-com:office:word" xmlns:w="http://schemas.openxmlformats.org/wordprocessingml/2006/main" xmlns:p="http://schemas.openxmlformats.org/presentationml/2006/main" xmlns:ma14="http://schemas.microsoft.com/office/mac/drawingml/2011/main" xmlns="" xmlns:lc="http://schemas.openxmlformats.org/drawingml/2006/lockedCanvas" val="1"/>
                         </a:ext>
                       </a:extLst>
                     </wps:spPr>
@@ -8364,12 +8600,11 @@
 </file>
 
 <file path=customXml/item1.xml><?xml version="1.0" encoding="utf-8"?>
-<?mso-contentType ?>
-<FormTemplates xmlns="http://schemas.microsoft.com/sharepoint/v3/contenttype/forms">
-  <Display>DocumentLibraryForm</Display>
-  <Edit>DocumentLibraryForm</Edit>
-  <New>DocumentLibraryForm</New>
-</FormTemplates>
+<p:properties xmlns:p="http://schemas.microsoft.com/office/2006/metadata/properties" xmlns:xsi="http://www.w3.org/2001/XMLSchema-instance" xmlns:pc="http://schemas.microsoft.com/office/infopath/2007/PartnerControls">
+  <documentManagement>
+    <MediaServiceKeyPoints xmlns="71af3243-3dd4-4a8d-8c0d-dd76da1f02a5" xsi:nil="true"/>
+  </documentManagement>
+</p:properties>
 </file>
 
 <file path=customXml/item2.xml><?xml version="1.0" encoding="utf-8"?>
@@ -8584,17 +8819,20 @@
 </file>
 
 <file path=customXml/item3.xml><?xml version="1.0" encoding="utf-8"?>
-<p:properties xmlns:p="http://schemas.microsoft.com/office/2006/metadata/properties" xmlns:xsi="http://www.w3.org/2001/XMLSchema-instance" xmlns:pc="http://schemas.microsoft.com/office/infopath/2007/PartnerControls">
-  <documentManagement>
-    <MediaServiceKeyPoints xmlns="71af3243-3dd4-4a8d-8c0d-dd76da1f02a5" xsi:nil="true"/>
-  </documentManagement>
-</p:properties>
+<?mso-contentType ?>
+<FormTemplates xmlns="http://schemas.microsoft.com/sharepoint/v3/contenttype/forms">
+  <Display>DocumentLibraryForm</Display>
+  <Edit>DocumentLibraryForm</Edit>
+  <New>DocumentLibraryForm</New>
+</FormTemplates>
 </file>
 
 <file path=customXml/itemProps1.xml><?xml version="1.0" encoding="utf-8"?>
-<ds:datastoreItem xmlns:ds="http://schemas.openxmlformats.org/officeDocument/2006/customXml" ds:itemID="{3A3CBC56-D0C2-4C95-83FC-0F95D866C298}">
+<ds:datastoreItem xmlns:ds="http://schemas.openxmlformats.org/officeDocument/2006/customXml" ds:itemID="{7F3DA2EC-68C9-4C94-AD7C-A9B5F46A07C9}">
   <ds:schemaRefs>
-    <ds:schemaRef ds:uri="http://schemas.microsoft.com/sharepoint/v3/contenttype/forms"/>
+    <ds:schemaRef ds:uri="http://schemas.microsoft.com/office/2006/metadata/properties"/>
+    <ds:schemaRef ds:uri="http://schemas.microsoft.com/office/infopath/2007/PartnerControls"/>
+    <ds:schemaRef ds:uri="71af3243-3dd4-4a8d-8c0d-dd76da1f02a5"/>
   </ds:schemaRefs>
 </ds:datastoreItem>
 </file>
@@ -8619,11 +8857,9 @@
 </file>
 
 <file path=customXml/itemProps3.xml><?xml version="1.0" encoding="utf-8"?>
-<ds:datastoreItem xmlns:ds="http://schemas.openxmlformats.org/officeDocument/2006/customXml" ds:itemID="{7F3DA2EC-68C9-4C94-AD7C-A9B5F46A07C9}">
+<ds:datastoreItem xmlns:ds="http://schemas.openxmlformats.org/officeDocument/2006/customXml" ds:itemID="{3A3CBC56-D0C2-4C95-83FC-0F95D866C298}">
   <ds:schemaRefs>
-    <ds:schemaRef ds:uri="http://schemas.microsoft.com/office/2006/metadata/properties"/>
-    <ds:schemaRef ds:uri="http://schemas.microsoft.com/office/infopath/2007/PartnerControls"/>
-    <ds:schemaRef ds:uri="71af3243-3dd4-4a8d-8c0d-dd76da1f02a5"/>
+    <ds:schemaRef ds:uri="http://schemas.microsoft.com/sharepoint/v3/contenttype/forms"/>
   </ds:schemaRefs>
 </ds:datastoreItem>
 </file>
</xml_diff>